<commit_message>
Planning, and more planning!
</commit_message>
<xml_diff>
--- a/Dissertação v8 (New beginning).docx
+++ b/Dissertação v8 (New beginning).docx
@@ -135,7 +135,21 @@
           <w:sz w:val="20"/>
           <w:lang w:val="en-GB"/>
         </w:rPr>
-        <w:t>Maintain and update an ontology (ontology learning)</w:t>
+        <w:t>Maintain</w:t>
+      </w:r>
+      <w:r>
+        <w:rPr>
+          <w:sz w:val="20"/>
+          <w:lang w:val="en-GB"/>
+        </w:rPr>
+        <w:t>ing and updating</w:t>
+      </w:r>
+      <w:r>
+        <w:rPr>
+          <w:sz w:val="20"/>
+          <w:lang w:val="en-GB"/>
+        </w:rPr>
+        <w:t xml:space="preserve"> an ontology (ontology learning)</w:t>
       </w:r>
     </w:p>
     <w:p>
@@ -155,21 +169,14 @@
           <w:sz w:val="20"/>
           <w:lang w:val="en-GB"/>
         </w:rPr>
-        <w:t xml:space="preserve">Difficulties in capture/recognize concepts. How to capture / recognize </w:t>
-      </w:r>
-      <w:r>
-        <w:rPr>
-          <w:sz w:val="20"/>
-          <w:lang w:val="en-GB"/>
-        </w:rPr>
-        <w:t>concepts</w:t>
-      </w:r>
-      <w:r>
-        <w:rPr>
-          <w:sz w:val="20"/>
-          <w:lang w:val="en-GB"/>
-        </w:rPr>
-        <w:t xml:space="preserve">. </w:t>
+        <w:t>From unstructured information to concepts and relations.</w:t>
+      </w:r>
+      <w:r>
+        <w:rPr>
+          <w:sz w:val="20"/>
+          <w:lang w:val="en-GB"/>
+        </w:rPr>
+        <w:t xml:space="preserve"> </w:t>
       </w:r>
     </w:p>
     <w:p>
@@ -189,35 +196,14 @@
           <w:sz w:val="20"/>
           <w:lang w:val="en-GB"/>
         </w:rPr>
-        <w:t xml:space="preserve">How </w:t>
-      </w:r>
-      <w:r>
-        <w:rPr>
-          <w:sz w:val="20"/>
-          <w:lang w:val="en-GB"/>
-        </w:rPr>
-        <w:t>recognize relations in words</w:t>
-      </w:r>
-      <w:r>
-        <w:rPr>
-          <w:sz w:val="20"/>
-          <w:lang w:val="en-GB"/>
-        </w:rPr>
-        <w:t xml:space="preserve">. How to </w:t>
-      </w:r>
-      <w:r>
-        <w:rPr>
-          <w:sz w:val="20"/>
-          <w:lang w:val="en-GB"/>
-        </w:rPr>
-        <w:t>measure</w:t>
-      </w:r>
-      <w:r>
-        <w:rPr>
-          <w:sz w:val="20"/>
-          <w:lang w:val="en-GB"/>
-        </w:rPr>
-        <w:t xml:space="preserve"> meaning. How to quantify relations of words? </w:t>
+        <w:t xml:space="preserve">What are </w:t>
+      </w:r>
+      <w:r>
+        <w:rPr>
+          <w:sz w:val="20"/>
+          <w:lang w:val="en-GB"/>
+        </w:rPr>
+        <w:t>concepts?</w:t>
       </w:r>
       <w:r>
         <w:rPr>
@@ -225,6 +211,41 @@
           <w:lang w:val="en-GB"/>
         </w:rPr>
         <w:t xml:space="preserve"> </w:t>
+      </w:r>
+      <w:r>
+        <w:rPr>
+          <w:sz w:val="20"/>
+          <w:lang w:val="en-GB"/>
+        </w:rPr>
+        <w:t>Difficulties</w:t>
+      </w:r>
+      <w:r>
+        <w:rPr>
+          <w:sz w:val="20"/>
+          <w:lang w:val="en-GB"/>
+        </w:rPr>
+        <w:t>/challenges</w:t>
+      </w:r>
+      <w:r>
+        <w:rPr>
+          <w:sz w:val="20"/>
+          <w:lang w:val="en-GB"/>
+        </w:rPr>
+        <w:t xml:space="preserve"> in capture/recognize concepts. How to capture / recognize </w:t>
+      </w:r>
+      <w:r>
+        <w:rPr>
+          <w:sz w:val="20"/>
+          <w:lang w:val="en-GB"/>
+        </w:rPr>
+        <w:t>concepts</w:t>
+      </w:r>
+      <w:r>
+        <w:rPr>
+          <w:sz w:val="20"/>
+          <w:lang w:val="en-GB"/>
+        </w:rPr>
+        <w:t xml:space="preserve">. </w:t>
       </w:r>
     </w:p>
     <w:p>
@@ -244,31 +265,123 @@
           <w:sz w:val="20"/>
           <w:lang w:val="en-GB"/>
         </w:rPr>
-        <w:t xml:space="preserve">From unstructured information to concepts and relations. </w:t>
-      </w:r>
-    </w:p>
-    <w:p>
-      <w:pPr>
-        <w:pStyle w:val="PargrafodaLista"/>
-        <w:rPr>
-          <w:sz w:val="20"/>
-          <w:lang w:val="en-GB"/>
-        </w:rPr>
-      </w:pPr>
-    </w:p>
-    <w:p>
-      <w:pPr>
-        <w:rPr>
-          <w:sz w:val="20"/>
-          <w:lang w:val="en-GB"/>
-        </w:rPr>
-      </w:pPr>
-      <w:r>
-        <w:rPr>
-          <w:sz w:val="20"/>
-          <w:lang w:val="en-GB"/>
-        </w:rPr>
-        <w:t xml:space="preserve">Chapter 1.1 – Motivation – No existence of </w:t>
+        <w:t xml:space="preserve">What are </w:t>
+      </w:r>
+      <w:r>
+        <w:rPr>
+          <w:sz w:val="20"/>
+          <w:lang w:val="en-GB"/>
+        </w:rPr>
+        <w:t>relations?</w:t>
+      </w:r>
+      <w:r>
+        <w:rPr>
+          <w:sz w:val="20"/>
+          <w:lang w:val="en-GB"/>
+        </w:rPr>
+        <w:t xml:space="preserve"> How to represent meaning. How to measure it. </w:t>
+      </w:r>
+      <w:r>
+        <w:rPr>
+          <w:sz w:val="20"/>
+          <w:lang w:val="en-GB"/>
+        </w:rPr>
+        <w:t xml:space="preserve">How </w:t>
+      </w:r>
+      <w:r>
+        <w:rPr>
+          <w:sz w:val="20"/>
+          <w:lang w:val="en-GB"/>
+        </w:rPr>
+        <w:t>recognize relations in words</w:t>
+      </w:r>
+      <w:r>
+        <w:rPr>
+          <w:sz w:val="20"/>
+          <w:lang w:val="en-GB"/>
+        </w:rPr>
+        <w:t xml:space="preserve">. </w:t>
+      </w:r>
+      <w:r>
+        <w:rPr>
+          <w:sz w:val="20"/>
+          <w:lang w:val="en-GB"/>
+        </w:rPr>
+        <w:t>Methods of quantification of relations of</w:t>
+      </w:r>
+      <w:r>
+        <w:rPr>
+          <w:sz w:val="20"/>
+          <w:lang w:val="en-GB"/>
+        </w:rPr>
+        <w:t xml:space="preserve"> words? </w:t>
+      </w:r>
+      <w:r>
+        <w:rPr>
+          <w:sz w:val="20"/>
+          <w:lang w:val="en-GB"/>
+        </w:rPr>
+        <w:t xml:space="preserve"> </w:t>
+      </w:r>
+    </w:p>
+    <w:p>
+      <w:pPr>
+        <w:pStyle w:val="PargrafodaLista"/>
+        <w:rPr>
+          <w:sz w:val="20"/>
+          <w:lang w:val="en-GB"/>
+        </w:rPr>
+      </w:pPr>
+    </w:p>
+    <w:p>
+      <w:pPr>
+        <w:pStyle w:val="PargrafodaLista"/>
+        <w:rPr>
+          <w:sz w:val="20"/>
+          <w:lang w:val="en-GB"/>
+        </w:rPr>
+      </w:pPr>
+    </w:p>
+    <w:p>
+      <w:pPr>
+        <w:rPr>
+          <w:sz w:val="20"/>
+          <w:lang w:val="en-GB"/>
+        </w:rPr>
+      </w:pPr>
+      <w:r>
+        <w:rPr>
+          <w:sz w:val="20"/>
+          <w:lang w:val="en-GB"/>
+        </w:rPr>
+        <w:t xml:space="preserve">Chapter 1.1 – Motivation </w:t>
+      </w:r>
+    </w:p>
+    <w:p>
+      <w:pPr>
+        <w:pStyle w:val="PargrafodaLista"/>
+        <w:numPr>
+          <w:ilvl w:val="0"/>
+          <w:numId w:val="15"/>
+        </w:numPr>
+        <w:rPr>
+          <w:sz w:val="20"/>
+          <w:lang w:val="en-GB"/>
+        </w:rPr>
+      </w:pPr>
+      <w:r>
+        <w:rPr>
+          <w:sz w:val="20"/>
+          <w:lang w:val="en-GB"/>
+        </w:rPr>
+        <w:t xml:space="preserve">No existence of </w:t>
+      </w:r>
+      <w:r>
+        <w:rPr>
+          <w:sz w:val="20"/>
+          <w:lang w:val="en-GB"/>
+        </w:rPr>
+        <w:t xml:space="preserve">a pure </w:t>
       </w:r>
       <w:r>
         <w:rPr>
@@ -277,118 +390,111 @@
         </w:rPr>
         <w:t xml:space="preserve">approach to </w:t>
       </w:r>
-    </w:p>
-    <w:p>
-      <w:pPr>
-        <w:rPr>
-          <w:sz w:val="20"/>
-          <w:lang w:val="en-GB"/>
-        </w:rPr>
-      </w:pPr>
-      <w:r>
-        <w:rPr>
-          <w:sz w:val="20"/>
-          <w:lang w:val="en-GB"/>
-        </w:rPr>
-        <w:tab/>
+      <w:r>
+        <w:rPr>
+          <w:sz w:val="20"/>
+          <w:lang w:val="en-GB"/>
+        </w:rPr>
+        <w:t xml:space="preserve">quantify relations discovered from unstructured information in documents, without help of </w:t>
+      </w:r>
+      <w:proofErr w:type="gramStart"/>
+      <w:r>
+        <w:rPr>
+          <w:sz w:val="20"/>
+          <w:lang w:val="en-GB"/>
+        </w:rPr>
+        <w:t>an ontology</w:t>
+      </w:r>
+      <w:proofErr w:type="gramEnd"/>
+      <w:r>
+        <w:rPr>
+          <w:sz w:val="20"/>
+          <w:lang w:val="en-GB"/>
+        </w:rPr>
+        <w:t xml:space="preserve">.  </w:t>
+      </w:r>
+    </w:p>
+    <w:p>
+      <w:pPr>
+        <w:pStyle w:val="PargrafodaLista"/>
+        <w:numPr>
+          <w:ilvl w:val="0"/>
+          <w:numId w:val="15"/>
+        </w:numPr>
+        <w:rPr>
+          <w:sz w:val="20"/>
+          <w:lang w:val="en-GB"/>
+        </w:rPr>
+      </w:pPr>
+      <w:r>
+        <w:rPr>
+          <w:sz w:val="20"/>
+          <w:lang w:val="en-GB"/>
+        </w:rPr>
         <w:t>What can be done to measure a relation and find its meaning?</w:t>
       </w:r>
     </w:p>
     <w:p>
       <w:pPr>
-        <w:rPr>
-          <w:sz w:val="20"/>
-          <w:lang w:val="en-GB"/>
-        </w:rPr>
-      </w:pPr>
-      <w:r>
-        <w:rPr>
-          <w:sz w:val="20"/>
-          <w:lang w:val="en-GB"/>
-        </w:rPr>
-        <w:tab/>
-        <w:t xml:space="preserve">This document presents an approach to help discover a solution, knowing that there are no real pure methods to help measure a relation between two concepts. </w:t>
-      </w:r>
-    </w:p>
-    <w:p>
-      <w:pPr>
-        <w:rPr>
-          <w:sz w:val="20"/>
-          <w:lang w:val="en-GB"/>
-        </w:rPr>
-      </w:pPr>
-      <w:r>
-        <w:rPr>
-          <w:sz w:val="20"/>
-          <w:lang w:val="en-GB"/>
-        </w:rPr>
-        <w:t xml:space="preserve"> </w:t>
-      </w:r>
-    </w:p>
-    <w:p>
-      <w:pPr>
-        <w:rPr>
-          <w:sz w:val="20"/>
-          <w:lang w:val="en-GB"/>
-        </w:rPr>
-      </w:pPr>
-    </w:p>
-    <w:p>
-      <w:pPr>
-        <w:rPr>
-          <w:sz w:val="20"/>
-          <w:lang w:val="en-GB"/>
-        </w:rPr>
-      </w:pPr>
-      <w:r>
-        <w:rPr>
-          <w:sz w:val="20"/>
-          <w:lang w:val="en-GB"/>
-        </w:rPr>
-        <w:t>Chapter 2 – Literature Review (State of the art)</w:t>
-      </w:r>
-    </w:p>
-    <w:p>
-      <w:pPr>
-        <w:rPr>
-          <w:sz w:val="20"/>
-          <w:lang w:val="en-GB"/>
-        </w:rPr>
-      </w:pPr>
-      <w:r>
-        <w:rPr>
-          <w:sz w:val="20"/>
-          <w:lang w:val="en-GB"/>
-        </w:rPr>
-        <w:t xml:space="preserve">Chapter 2.1 – Controlled Vocabularies (What are they? What </w:t>
-      </w:r>
-      <w:r>
-        <w:rPr>
-          <w:sz w:val="20"/>
-          <w:lang w:val="en-GB"/>
-        </w:rPr>
-        <w:t>do</w:t>
-      </w:r>
-      <w:r>
-        <w:rPr>
-          <w:sz w:val="20"/>
-          <w:lang w:val="en-GB"/>
-        </w:rPr>
-        <w:t xml:space="preserve"> they </w:t>
-      </w:r>
-      <w:r>
-        <w:rPr>
-          <w:sz w:val="20"/>
-          <w:lang w:val="en-GB"/>
-        </w:rPr>
-        <w:t>represent</w:t>
-      </w:r>
-      <w:r>
-        <w:rPr>
-          <w:sz w:val="20"/>
-          <w:lang w:val="en-GB"/>
-        </w:rPr>
-        <w:t>?)</w:t>
+        <w:pStyle w:val="PargrafodaLista"/>
+        <w:numPr>
+          <w:ilvl w:val="0"/>
+          <w:numId w:val="15"/>
+        </w:numPr>
+        <w:rPr>
+          <w:sz w:val="20"/>
+          <w:lang w:val="en-GB"/>
+        </w:rPr>
+      </w:pPr>
+      <w:r>
+        <w:rPr>
+          <w:sz w:val="20"/>
+          <w:lang w:val="en-GB"/>
+        </w:rPr>
+        <w:t xml:space="preserve">This document presents an approach to help discover </w:t>
+      </w:r>
+      <w:r>
+        <w:rPr>
+          <w:sz w:val="20"/>
+          <w:lang w:val="en-GB"/>
+        </w:rPr>
+        <w:t>relations in unstructured information in documents</w:t>
+      </w:r>
+      <w:r>
+        <w:rPr>
+          <w:sz w:val="20"/>
+          <w:lang w:val="en-GB"/>
+        </w:rPr>
+        <w:t xml:space="preserve">, knowing that there are no real methods to help measure a relation between two </w:t>
+      </w:r>
+      <w:r>
+        <w:rPr>
+          <w:sz w:val="20"/>
+          <w:lang w:val="en-GB"/>
+        </w:rPr>
+        <w:t xml:space="preserve">or more </w:t>
+      </w:r>
+      <w:r>
+        <w:rPr>
+          <w:sz w:val="20"/>
+          <w:lang w:val="en-GB"/>
+        </w:rPr>
+        <w:t xml:space="preserve">concepts. </w:t>
+      </w:r>
+    </w:p>
+    <w:p>
+      <w:pPr>
+        <w:rPr>
+          <w:sz w:val="20"/>
+          <w:lang w:val="en-GB"/>
+        </w:rPr>
+      </w:pPr>
+      <w:r>
+        <w:rPr>
+          <w:sz w:val="20"/>
+          <w:lang w:val="en-GB"/>
+        </w:rPr>
+        <w:t xml:space="preserve">Research questions: </w:t>
       </w:r>
     </w:p>
     <w:p>
@@ -408,14 +514,23 @@
           <w:sz w:val="20"/>
           <w:lang w:val="en-GB"/>
         </w:rPr>
-        <w:t>Ontologies (</w:t>
-      </w:r>
-      <w:r>
-        <w:rPr>
-          <w:sz w:val="20"/>
-          <w:lang w:val="en-GB"/>
-        </w:rPr>
-        <w:t>Definition, Construction, relations, concepts)</w:t>
+        <w:t xml:space="preserve">Having a set of documents with unstructured information, how could </w:t>
+      </w:r>
+      <w:proofErr w:type="gramStart"/>
+      <w:r>
+        <w:rPr>
+          <w:sz w:val="20"/>
+          <w:lang w:val="en-GB"/>
+        </w:rPr>
+        <w:t>meaning</w:t>
+      </w:r>
+      <w:proofErr w:type="gramEnd"/>
+      <w:r>
+        <w:rPr>
+          <w:sz w:val="20"/>
+          <w:lang w:val="en-GB"/>
+        </w:rPr>
+        <w:t xml:space="preserve"> be discovered, in the way of relations between its concepts? </w:t>
       </w:r>
     </w:p>
     <w:p>
@@ -435,14 +550,52 @@
           <w:sz w:val="20"/>
           <w:lang w:val="en-GB"/>
         </w:rPr>
-        <w:t>Relations</w:t>
-      </w:r>
-      <w:r>
-        <w:rPr>
-          <w:sz w:val="20"/>
-          <w:lang w:val="en-GB"/>
-        </w:rPr>
-        <w:t xml:space="preserve"> (meaning)</w:t>
+        <w:t xml:space="preserve">How to discover the domain of a set of words? </w:t>
+      </w:r>
+    </w:p>
+    <w:p>
+      <w:pPr>
+        <w:rPr>
+          <w:sz w:val="20"/>
+          <w:lang w:val="en-GB"/>
+        </w:rPr>
+      </w:pPr>
+    </w:p>
+    <w:p>
+      <w:pPr>
+        <w:rPr>
+          <w:sz w:val="20"/>
+          <w:lang w:val="en-GB"/>
+        </w:rPr>
+      </w:pPr>
+      <w:r>
+        <w:rPr>
+          <w:sz w:val="20"/>
+          <w:lang w:val="en-GB"/>
+        </w:rPr>
+        <w:t>Chapter 1.2 – Goal</w:t>
+      </w:r>
+      <w:r>
+        <w:rPr>
+          <w:sz w:val="20"/>
+          <w:lang w:val="en-GB"/>
+        </w:rPr>
+        <w:t>s</w:t>
+      </w:r>
+    </w:p>
+    <w:p>
+      <w:pPr>
+        <w:rPr>
+          <w:sz w:val="20"/>
+          <w:lang w:val="en-GB"/>
+        </w:rPr>
+      </w:pPr>
+      <w:r>
+        <w:rPr>
+          <w:sz w:val="20"/>
+          <w:lang w:val="en-GB"/>
+        </w:rPr>
+        <w:t xml:space="preserve">Present the way that I will propose solutions to research questions. </w:t>
       </w:r>
     </w:p>
     <w:p>
@@ -462,14 +615,14 @@
           <w:sz w:val="20"/>
           <w:lang w:val="en-GB"/>
         </w:rPr>
-        <w:t>Concepts</w:t>
-      </w:r>
-      <w:r>
-        <w:rPr>
-          <w:sz w:val="20"/>
-          <w:lang w:val="en-GB"/>
-        </w:rPr>
         <w:t xml:space="preserve"> </w:t>
+      </w:r>
+      <w:r>
+        <w:rPr>
+          <w:sz w:val="20"/>
+          <w:lang w:val="en-GB"/>
+        </w:rPr>
+        <w:t xml:space="preserve">How to address the problems? </w:t>
       </w:r>
     </w:p>
     <w:p>
@@ -489,7 +642,7 @@
           <w:sz w:val="20"/>
           <w:lang w:val="en-GB"/>
         </w:rPr>
-        <w:t>Ontology learning</w:t>
+        <w:t xml:space="preserve">What techniques to use? </w:t>
       </w:r>
     </w:p>
     <w:p>
@@ -509,30 +662,21 @@
           <w:sz w:val="20"/>
           <w:lang w:val="en-GB"/>
         </w:rPr>
-        <w:t>E</w:t>
-      </w:r>
-      <w:r>
-        <w:rPr>
-          <w:sz w:val="20"/>
-          <w:lang w:val="en-GB"/>
-        </w:rPr>
-        <w:t>-</w:t>
-      </w:r>
-      <w:proofErr w:type="spellStart"/>
-      <w:r>
-        <w:rPr>
-          <w:sz w:val="20"/>
-          <w:lang w:val="en-GB"/>
-        </w:rPr>
-        <w:t>cognos</w:t>
-      </w:r>
-      <w:proofErr w:type="spellEnd"/>
-      <w:r>
-        <w:rPr>
-          <w:sz w:val="20"/>
-          <w:lang w:val="en-GB"/>
-        </w:rPr>
-        <w:t xml:space="preserve"> (new way of ontology creation).</w:t>
+        <w:t xml:space="preserve">Why are these techniques </w:t>
+      </w:r>
+      <w:r>
+        <w:rPr>
+          <w:sz w:val="20"/>
+          <w:lang w:val="en-GB"/>
+        </w:rPr>
+        <w:t xml:space="preserve">used to </w:t>
+      </w:r>
+      <w:r>
+        <w:rPr>
+          <w:sz w:val="20"/>
+          <w:lang w:val="en-GB"/>
+        </w:rPr>
+        <w:t xml:space="preserve">solve the problems, and not others? </w:t>
       </w:r>
     </w:p>
     <w:p>
@@ -552,31 +696,102 @@
           <w:sz w:val="20"/>
           <w:lang w:val="en-GB"/>
         </w:rPr>
-        <w:t>Application domain. (Practical cases where association rules are used)</w:t>
-      </w:r>
-    </w:p>
-    <w:p>
-      <w:pPr>
-        <w:pStyle w:val="PargrafodaLista"/>
-        <w:rPr>
-          <w:sz w:val="20"/>
-          <w:lang w:val="en-GB"/>
-        </w:rPr>
-      </w:pPr>
-    </w:p>
-    <w:p>
-      <w:pPr>
-        <w:rPr>
-          <w:sz w:val="20"/>
-          <w:lang w:val="en-GB"/>
-        </w:rPr>
-      </w:pPr>
-      <w:r>
-        <w:rPr>
-          <w:sz w:val="20"/>
-          <w:lang w:val="en-GB"/>
-        </w:rPr>
-        <w:t>Chapter 2.2 – Pattern Extraction</w:t>
+        <w:t>Develop a system, proof of concept, to present the results to domain experts.</w:t>
+      </w:r>
+    </w:p>
+    <w:p>
+      <w:pPr>
+        <w:rPr>
+          <w:sz w:val="20"/>
+          <w:lang w:val="en-GB"/>
+        </w:rPr>
+      </w:pPr>
+      <w:r>
+        <w:rPr>
+          <w:sz w:val="20"/>
+          <w:lang w:val="en-GB"/>
+        </w:rPr>
+        <w:t xml:space="preserve"> </w:t>
+      </w:r>
+      <w:r>
+        <w:rPr>
+          <w:sz w:val="20"/>
+          <w:lang w:val="en-GB"/>
+        </w:rPr>
+        <w:t>Chapter 1.3</w:t>
+      </w:r>
+      <w:r>
+        <w:rPr>
+          <w:sz w:val="20"/>
+          <w:lang w:val="en-GB"/>
+        </w:rPr>
+        <w:t xml:space="preserve"> – Document Structure </w:t>
+      </w:r>
+    </w:p>
+    <w:p>
+      <w:pPr>
+        <w:rPr>
+          <w:sz w:val="20"/>
+          <w:lang w:val="en-GB"/>
+        </w:rPr>
+      </w:pPr>
+    </w:p>
+    <w:p>
+      <w:pPr>
+        <w:rPr>
+          <w:sz w:val="20"/>
+          <w:lang w:val="en-GB"/>
+        </w:rPr>
+      </w:pPr>
+      <w:r>
+        <w:rPr>
+          <w:sz w:val="20"/>
+          <w:lang w:val="en-GB"/>
+        </w:rPr>
+        <w:t>Chapter 2 – Literature Review (State of the art)</w:t>
+      </w:r>
+    </w:p>
+    <w:p>
+      <w:pPr>
+        <w:rPr>
+          <w:sz w:val="20"/>
+          <w:lang w:val="en-GB"/>
+        </w:rPr>
+      </w:pPr>
+      <w:r>
+        <w:rPr>
+          <w:sz w:val="20"/>
+          <w:lang w:val="en-GB"/>
+        </w:rPr>
+        <w:t xml:space="preserve">Chapter 2.1 – Controlled Vocabularies (What are they? What </w:t>
+      </w:r>
+      <w:r>
+        <w:rPr>
+          <w:sz w:val="20"/>
+          <w:lang w:val="en-GB"/>
+        </w:rPr>
+        <w:t>do</w:t>
+      </w:r>
+      <w:r>
+        <w:rPr>
+          <w:sz w:val="20"/>
+          <w:lang w:val="en-GB"/>
+        </w:rPr>
+        <w:t xml:space="preserve"> they </w:t>
+      </w:r>
+      <w:r>
+        <w:rPr>
+          <w:sz w:val="20"/>
+          <w:lang w:val="en-GB"/>
+        </w:rPr>
+        <w:t>represent</w:t>
+      </w:r>
+      <w:r>
+        <w:rPr>
+          <w:sz w:val="20"/>
+          <w:lang w:val="en-GB"/>
+        </w:rPr>
+        <w:t>?)</w:t>
       </w:r>
     </w:p>
     <w:p>
@@ -588,103 +803,15 @@
         </w:numPr>
         <w:rPr>
           <w:sz w:val="20"/>
-        </w:rPr>
-      </w:pPr>
-      <w:r>
-        <w:rPr>
-          <w:sz w:val="20"/>
-        </w:rPr>
-        <w:t xml:space="preserve">Data </w:t>
-      </w:r>
-      <w:proofErr w:type="spellStart"/>
-      <w:r>
-        <w:rPr>
-          <w:sz w:val="20"/>
-        </w:rPr>
-        <w:t>mining</w:t>
-      </w:r>
-      <w:proofErr w:type="spellEnd"/>
-      <w:r>
-        <w:rPr>
-          <w:sz w:val="20"/>
-        </w:rPr>
-        <w:t xml:space="preserve">. </w:t>
-      </w:r>
-      <w:r>
-        <w:rPr>
-          <w:sz w:val="20"/>
-        </w:rPr>
-        <w:t>(</w:t>
-      </w:r>
-      <w:proofErr w:type="spellStart"/>
-      <w:r>
-        <w:rPr>
-          <w:sz w:val="20"/>
-        </w:rPr>
-        <w:t>What</w:t>
-      </w:r>
-      <w:proofErr w:type="spellEnd"/>
-      <w:r>
-        <w:rPr>
-          <w:sz w:val="20"/>
-        </w:rPr>
-        <w:t xml:space="preserve"> </w:t>
-      </w:r>
-      <w:proofErr w:type="spellStart"/>
-      <w:r>
-        <w:rPr>
-          <w:sz w:val="20"/>
-        </w:rPr>
-        <w:t>is</w:t>
-      </w:r>
-      <w:proofErr w:type="spellEnd"/>
-      <w:r>
-        <w:rPr>
-          <w:sz w:val="20"/>
-        </w:rPr>
-        <w:t xml:space="preserve"> DM? </w:t>
-      </w:r>
-      <w:proofErr w:type="spellStart"/>
-      <w:r>
-        <w:rPr>
-          <w:sz w:val="20"/>
-        </w:rPr>
-        <w:t>Techniques</w:t>
-      </w:r>
-      <w:proofErr w:type="spellEnd"/>
-      <w:r>
-        <w:rPr>
-          <w:sz w:val="20"/>
-        </w:rPr>
-        <w:t xml:space="preserve"> </w:t>
-      </w:r>
-      <w:proofErr w:type="spellStart"/>
-      <w:r>
-        <w:rPr>
-          <w:sz w:val="20"/>
-        </w:rPr>
-        <w:t>used</w:t>
-      </w:r>
-      <w:proofErr w:type="spellEnd"/>
-      <w:r>
-        <w:rPr>
-          <w:sz w:val="20"/>
-        </w:rPr>
-        <w:t xml:space="preserve"> </w:t>
-      </w:r>
-      <w:proofErr w:type="spellStart"/>
-      <w:r>
-        <w:rPr>
-          <w:sz w:val="20"/>
-        </w:rPr>
-        <w:t>today</w:t>
-      </w:r>
-      <w:proofErr w:type="spellEnd"/>
-      <w:r>
-        <w:rPr>
-          <w:sz w:val="20"/>
-        </w:rPr>
-        <w:t>?)</w:t>
+          <w:lang w:val="en-GB"/>
+        </w:rPr>
+      </w:pPr>
+      <w:r>
+        <w:rPr>
+          <w:sz w:val="20"/>
+          <w:lang w:val="en-GB"/>
+        </w:rPr>
+        <w:t>What forms of representation of information exist?</w:t>
       </w:r>
     </w:p>
     <w:p>
@@ -704,6 +831,311 @@
           <w:sz w:val="20"/>
           <w:lang w:val="en-GB"/>
         </w:rPr>
+        <w:t>Ontologies (</w:t>
+      </w:r>
+      <w:r>
+        <w:rPr>
+          <w:sz w:val="20"/>
+          <w:lang w:val="en-GB"/>
+        </w:rPr>
+        <w:t>Definition, Construction, relations, concepts)</w:t>
+      </w:r>
+    </w:p>
+    <w:p>
+      <w:pPr>
+        <w:pStyle w:val="PargrafodaLista"/>
+        <w:rPr>
+          <w:sz w:val="20"/>
+          <w:lang w:val="en-GB"/>
+        </w:rPr>
+      </w:pPr>
+      <w:r>
+        <w:rPr>
+          <w:sz w:val="20"/>
+          <w:lang w:val="en-GB"/>
+        </w:rPr>
+        <w:t xml:space="preserve">What is </w:t>
+      </w:r>
+      <w:proofErr w:type="gramStart"/>
+      <w:r>
+        <w:rPr>
+          <w:sz w:val="20"/>
+          <w:lang w:val="en-GB"/>
+        </w:rPr>
+        <w:t>an ontology</w:t>
+      </w:r>
+      <w:proofErr w:type="gramEnd"/>
+      <w:r>
+        <w:rPr>
+          <w:sz w:val="20"/>
+          <w:lang w:val="en-GB"/>
+        </w:rPr>
+        <w:t xml:space="preserve">? What is it utility? How to construct one? </w:t>
+      </w:r>
+      <w:proofErr w:type="gramStart"/>
+      <w:r>
+        <w:rPr>
+          <w:sz w:val="20"/>
+          <w:lang w:val="en-GB"/>
+        </w:rPr>
+        <w:t>Languages to represent it.</w:t>
+      </w:r>
+      <w:proofErr w:type="gramEnd"/>
+      <w:r>
+        <w:rPr>
+          <w:sz w:val="20"/>
+          <w:lang w:val="en-GB"/>
+        </w:rPr>
+        <w:t xml:space="preserve"> </w:t>
+      </w:r>
+    </w:p>
+    <w:p>
+      <w:pPr>
+        <w:pStyle w:val="PargrafodaLista"/>
+        <w:numPr>
+          <w:ilvl w:val="0"/>
+          <w:numId w:val="11"/>
+        </w:numPr>
+        <w:rPr>
+          <w:sz w:val="20"/>
+          <w:lang w:val="en-GB"/>
+        </w:rPr>
+      </w:pPr>
+      <w:r>
+        <w:rPr>
+          <w:sz w:val="20"/>
+          <w:lang w:val="en-GB"/>
+        </w:rPr>
+        <w:t>Relations</w:t>
+      </w:r>
+      <w:r>
+        <w:rPr>
+          <w:sz w:val="20"/>
+          <w:lang w:val="en-GB"/>
+        </w:rPr>
+        <w:t xml:space="preserve"> (meaning)</w:t>
+      </w:r>
+    </w:p>
+    <w:p>
+      <w:pPr>
+        <w:pStyle w:val="PargrafodaLista"/>
+        <w:numPr>
+          <w:ilvl w:val="0"/>
+          <w:numId w:val="11"/>
+        </w:numPr>
+        <w:rPr>
+          <w:sz w:val="20"/>
+          <w:lang w:val="en-GB"/>
+        </w:rPr>
+      </w:pPr>
+      <w:r>
+        <w:rPr>
+          <w:sz w:val="20"/>
+          <w:lang w:val="en-GB"/>
+        </w:rPr>
+        <w:lastRenderedPageBreak/>
+        <w:t>Concepts</w:t>
+      </w:r>
+      <w:r>
+        <w:rPr>
+          <w:sz w:val="20"/>
+          <w:lang w:val="en-GB"/>
+        </w:rPr>
+        <w:t xml:space="preserve"> </w:t>
+      </w:r>
+    </w:p>
+    <w:p>
+      <w:pPr>
+        <w:pStyle w:val="PargrafodaLista"/>
+        <w:numPr>
+          <w:ilvl w:val="0"/>
+          <w:numId w:val="11"/>
+        </w:numPr>
+        <w:rPr>
+          <w:sz w:val="20"/>
+          <w:lang w:val="en-GB"/>
+        </w:rPr>
+      </w:pPr>
+      <w:r>
+        <w:rPr>
+          <w:sz w:val="20"/>
+          <w:lang w:val="en-GB"/>
+        </w:rPr>
+        <w:t>Ontology learning</w:t>
+      </w:r>
+    </w:p>
+    <w:p>
+      <w:pPr>
+        <w:pStyle w:val="PargrafodaLista"/>
+        <w:numPr>
+          <w:ilvl w:val="0"/>
+          <w:numId w:val="11"/>
+        </w:numPr>
+        <w:rPr>
+          <w:sz w:val="20"/>
+          <w:lang w:val="en-GB"/>
+        </w:rPr>
+      </w:pPr>
+      <w:r>
+        <w:rPr>
+          <w:sz w:val="20"/>
+          <w:lang w:val="en-GB"/>
+        </w:rPr>
+        <w:t>E</w:t>
+      </w:r>
+      <w:r>
+        <w:rPr>
+          <w:sz w:val="20"/>
+          <w:lang w:val="en-GB"/>
+        </w:rPr>
+        <w:t>-</w:t>
+      </w:r>
+      <w:proofErr w:type="spellStart"/>
+      <w:r>
+        <w:rPr>
+          <w:sz w:val="20"/>
+          <w:lang w:val="en-GB"/>
+        </w:rPr>
+        <w:t>cognos</w:t>
+      </w:r>
+      <w:proofErr w:type="spellEnd"/>
+      <w:r>
+        <w:rPr>
+          <w:sz w:val="20"/>
+          <w:lang w:val="en-GB"/>
+        </w:rPr>
+        <w:t xml:space="preserve"> (new way of ontology creation).</w:t>
+      </w:r>
+    </w:p>
+    <w:p>
+      <w:pPr>
+        <w:pStyle w:val="PargrafodaLista"/>
+        <w:numPr>
+          <w:ilvl w:val="0"/>
+          <w:numId w:val="11"/>
+        </w:numPr>
+        <w:rPr>
+          <w:sz w:val="20"/>
+          <w:lang w:val="en-GB"/>
+        </w:rPr>
+      </w:pPr>
+      <w:r>
+        <w:rPr>
+          <w:sz w:val="20"/>
+          <w:lang w:val="en-GB"/>
+        </w:rPr>
+        <w:t>Application domain. (Practical cases where association rules are used)</w:t>
+      </w:r>
+    </w:p>
+    <w:p>
+      <w:pPr>
+        <w:pStyle w:val="PargrafodaLista"/>
+        <w:rPr>
+          <w:sz w:val="20"/>
+          <w:lang w:val="en-GB"/>
+        </w:rPr>
+      </w:pPr>
+    </w:p>
+    <w:p>
+      <w:pPr>
+        <w:rPr>
+          <w:sz w:val="20"/>
+          <w:lang w:val="en-GB"/>
+        </w:rPr>
+      </w:pPr>
+      <w:r>
+        <w:rPr>
+          <w:sz w:val="20"/>
+          <w:lang w:val="en-GB"/>
+        </w:rPr>
+        <w:t>Chapter 2.2 – Pattern Extraction</w:t>
+      </w:r>
+    </w:p>
+    <w:p>
+      <w:pPr>
+        <w:pStyle w:val="PargrafodaLista"/>
+        <w:numPr>
+          <w:ilvl w:val="0"/>
+          <w:numId w:val="11"/>
+        </w:numPr>
+        <w:rPr>
+          <w:sz w:val="20"/>
+        </w:rPr>
+      </w:pPr>
+      <w:r>
+        <w:rPr>
+          <w:sz w:val="20"/>
+          <w:lang w:val="en-GB"/>
+        </w:rPr>
+        <w:t xml:space="preserve">Data mining. </w:t>
+      </w:r>
+      <w:r>
+        <w:rPr>
+          <w:sz w:val="20"/>
+          <w:lang w:val="en-GB"/>
+        </w:rPr>
+        <w:t xml:space="preserve">(What is DM? </w:t>
+      </w:r>
+      <w:proofErr w:type="spellStart"/>
+      <w:r>
+        <w:rPr>
+          <w:sz w:val="20"/>
+        </w:rPr>
+        <w:t>Techniques</w:t>
+      </w:r>
+      <w:proofErr w:type="spellEnd"/>
+      <w:r>
+        <w:rPr>
+          <w:sz w:val="20"/>
+        </w:rPr>
+        <w:t xml:space="preserve"> </w:t>
+      </w:r>
+      <w:proofErr w:type="spellStart"/>
+      <w:r>
+        <w:rPr>
+          <w:sz w:val="20"/>
+        </w:rPr>
+        <w:t>used</w:t>
+      </w:r>
+      <w:proofErr w:type="spellEnd"/>
+      <w:r>
+        <w:rPr>
+          <w:sz w:val="20"/>
+        </w:rPr>
+        <w:t xml:space="preserve"> </w:t>
+      </w:r>
+      <w:proofErr w:type="spellStart"/>
+      <w:r>
+        <w:rPr>
+          <w:sz w:val="20"/>
+        </w:rPr>
+        <w:t>today</w:t>
+      </w:r>
+      <w:proofErr w:type="spellEnd"/>
+      <w:r>
+        <w:rPr>
+          <w:sz w:val="20"/>
+        </w:rPr>
+        <w:t>?)</w:t>
+      </w:r>
+    </w:p>
+    <w:p>
+      <w:pPr>
+        <w:pStyle w:val="PargrafodaLista"/>
+        <w:numPr>
+          <w:ilvl w:val="0"/>
+          <w:numId w:val="11"/>
+        </w:numPr>
+        <w:rPr>
+          <w:sz w:val="20"/>
+          <w:lang w:val="en-GB"/>
+        </w:rPr>
+      </w:pPr>
+      <w:r>
+        <w:rPr>
+          <w:sz w:val="20"/>
+          <w:lang w:val="en-GB"/>
+        </w:rPr>
         <w:t>Association Rules (Definition, Rules</w:t>
       </w:r>
       <w:r>
@@ -860,169 +1292,299 @@
           <w:lang w:val="en-GB"/>
         </w:rPr>
       </w:pPr>
+      <w:r>
+        <w:rPr>
+          <w:sz w:val="20"/>
+          <w:lang w:val="en-GB"/>
+        </w:rPr>
+        <w:t xml:space="preserve">Application domain. </w:t>
+      </w:r>
+      <w:r>
+        <w:rPr>
+          <w:sz w:val="20"/>
+          <w:lang w:val="en-GB"/>
+        </w:rPr>
+        <w:t>(</w:t>
+      </w:r>
       <w:proofErr w:type="spellStart"/>
       <w:r>
         <w:rPr>
           <w:sz w:val="20"/>
-        </w:rPr>
-        <w:t>Application</w:t>
+          <w:lang w:val="en-GB"/>
+        </w:rPr>
+        <w:t>Pratical</w:t>
       </w:r>
       <w:proofErr w:type="spellEnd"/>
       <w:r>
         <w:rPr>
           <w:sz w:val="20"/>
+          <w:lang w:val="en-GB"/>
+        </w:rPr>
+        <w:t xml:space="preserve"> cases where association rules are used)</w:t>
+      </w:r>
+    </w:p>
+    <w:p>
+      <w:pPr>
+        <w:rPr>
+          <w:sz w:val="20"/>
+        </w:rPr>
+      </w:pPr>
+      <w:proofErr w:type="spellStart"/>
+      <w:r>
+        <w:rPr>
+          <w:sz w:val="20"/>
+        </w:rPr>
+        <w:t>Chapter</w:t>
+      </w:r>
+      <w:proofErr w:type="spellEnd"/>
+      <w:r>
+        <w:rPr>
+          <w:sz w:val="20"/>
+        </w:rPr>
+        <w:t xml:space="preserve"> 3 – Secção teórica (modelo/abordagem </w:t>
+      </w:r>
+      <w:proofErr w:type="gramStart"/>
+      <w:r>
+        <w:rPr>
+          <w:sz w:val="20"/>
+        </w:rPr>
+        <w:t>proposta)</w:t>
+      </w:r>
+      <w:r>
+        <w:rPr>
+          <w:sz w:val="20"/>
         </w:rPr>
         <w:t xml:space="preserve"> </w:t>
       </w:r>
+      <w:r>
+        <w:rPr>
+          <w:sz w:val="20"/>
+        </w:rPr>
+        <w:t>?</w:t>
+      </w:r>
+      <w:proofErr w:type="gramEnd"/>
+      <w:r>
+        <w:rPr>
+          <w:sz w:val="20"/>
+        </w:rPr>
+        <w:t>??</w:t>
+      </w:r>
+    </w:p>
+    <w:p>
+      <w:pPr>
+        <w:rPr>
+          <w:sz w:val="20"/>
+        </w:rPr>
+      </w:pPr>
       <w:proofErr w:type="spellStart"/>
+      <w:r>
+        <w:rPr>
+          <w:sz w:val="20"/>
+        </w:rPr>
+        <w:t>Chapter</w:t>
+      </w:r>
+      <w:proofErr w:type="spellEnd"/>
+      <w:r>
+        <w:rPr>
+          <w:sz w:val="20"/>
+        </w:rPr>
+        <w:t xml:space="preserve"> </w:t>
+      </w:r>
+      <w:r>
+        <w:rPr>
+          <w:sz w:val="20"/>
+        </w:rPr>
+        <w:t xml:space="preserve">4 – Metodologia </w:t>
+      </w:r>
+      <w:r>
+        <w:rPr>
+          <w:sz w:val="20"/>
+        </w:rPr>
+        <w:t>de desenvolvimento</w:t>
+      </w:r>
+    </w:p>
+    <w:p>
+      <w:pPr>
+        <w:rPr>
+          <w:sz w:val="20"/>
+          <w:lang w:val="en-GB"/>
+        </w:rPr>
+      </w:pPr>
+      <w:r>
+        <w:rPr>
+          <w:sz w:val="20"/>
+          <w:lang w:val="en-GB"/>
+        </w:rPr>
+        <w:t>- Method proposal to address the question.</w:t>
+      </w:r>
+    </w:p>
+    <w:p>
+      <w:pPr>
+        <w:rPr>
+          <w:sz w:val="20"/>
+          <w:lang w:val="en-GB"/>
+        </w:rPr>
+      </w:pPr>
+      <w:r>
+        <w:rPr>
+          <w:sz w:val="20"/>
+          <w:lang w:val="en-GB"/>
+        </w:rPr>
+        <w:t>- Techniques used to reach the goals.</w:t>
+      </w:r>
+    </w:p>
+    <w:p>
+      <w:pPr>
+        <w:rPr>
+          <w:sz w:val="20"/>
+          <w:lang w:val="en-GB"/>
+        </w:rPr>
+      </w:pPr>
+      <w:r>
+        <w:rPr>
+          <w:sz w:val="20"/>
+          <w:lang w:val="en-GB"/>
+        </w:rPr>
+        <w:t>- Technologies used</w:t>
+      </w:r>
+    </w:p>
+    <w:p>
+      <w:pPr>
+        <w:rPr>
+          <w:sz w:val="20"/>
+          <w:lang w:val="en-GB"/>
+        </w:rPr>
+      </w:pPr>
+      <w:r>
+        <w:rPr>
+          <w:sz w:val="20"/>
+          <w:lang w:val="en-GB"/>
+        </w:rPr>
+        <w:t xml:space="preserve">Chapter 5 – </w:t>
+      </w:r>
+      <w:r>
+        <w:rPr>
+          <w:sz w:val="20"/>
+          <w:lang w:val="en-GB"/>
+        </w:rPr>
+        <w:t>System Design and Implementation</w:t>
+      </w:r>
+    </w:p>
+    <w:p>
+      <w:pPr>
+        <w:rPr>
+          <w:sz w:val="20"/>
+          <w:lang w:val="en-GB"/>
+        </w:rPr>
+      </w:pPr>
+      <w:r>
+        <w:rPr>
+          <w:sz w:val="20"/>
+          <w:lang w:val="en-GB"/>
+        </w:rPr>
+        <w:t xml:space="preserve">- </w:t>
+      </w:r>
+      <w:r>
+        <w:rPr>
+          <w:sz w:val="20"/>
+          <w:lang w:val="en-GB"/>
+        </w:rPr>
+        <w:t>Relations</w:t>
+      </w:r>
+      <w:r>
+        <w:rPr>
+          <w:sz w:val="20"/>
+          <w:lang w:val="en-GB"/>
+        </w:rPr>
+        <w:t xml:space="preserve"> discovered</w:t>
+      </w:r>
+    </w:p>
+    <w:p>
+      <w:pPr>
+        <w:rPr>
+          <w:sz w:val="20"/>
+          <w:lang w:val="en-GB"/>
+        </w:rPr>
+      </w:pPr>
+      <w:r>
+        <w:rPr>
+          <w:sz w:val="20"/>
+          <w:lang w:val="en-GB"/>
+        </w:rPr>
+        <w:t xml:space="preserve">- New concepts </w:t>
+      </w:r>
+      <w:r>
+        <w:rPr>
+          <w:sz w:val="20"/>
+          <w:lang w:val="en-GB"/>
+        </w:rPr>
+        <w:t>discovered</w:t>
+      </w:r>
+    </w:p>
+    <w:p>
+      <w:pPr>
+        <w:rPr>
+          <w:sz w:val="20"/>
+          <w:lang w:val="en-GB"/>
+        </w:rPr>
+      </w:pPr>
+      <w:r>
+        <w:rPr>
+          <w:sz w:val="20"/>
+          <w:lang w:val="en-GB"/>
+        </w:rPr>
+        <w:t xml:space="preserve">- </w:t>
+      </w:r>
+      <w:r>
+        <w:rPr>
+          <w:sz w:val="20"/>
+          <w:lang w:val="en-GB"/>
+        </w:rPr>
+        <w:t xml:space="preserve"> Front end</w:t>
+      </w:r>
+    </w:p>
+    <w:p>
+      <w:pPr>
+        <w:rPr>
+          <w:sz w:val="20"/>
+        </w:rPr>
+      </w:pPr>
+      <w:r>
+        <w:rPr>
+          <w:sz w:val="20"/>
+          <w:lang w:val="en-GB"/>
+        </w:rPr>
+        <w:t xml:space="preserve">Chapter 6 – </w:t>
+      </w:r>
+      <w:r>
+        <w:rPr>
+          <w:sz w:val="20"/>
+          <w:lang w:val="en-GB"/>
+        </w:rPr>
+        <w:t xml:space="preserve">Result Arguing and Analysis. </w:t>
+      </w:r>
       <w:proofErr w:type="gramStart"/>
       <w:r>
         <w:rPr>
           <w:sz w:val="20"/>
         </w:rPr>
-        <w:t>domain</w:t>
-      </w:r>
-      <w:proofErr w:type="spellEnd"/>
+        <w:t>Use</w:t>
+      </w:r>
       <w:proofErr w:type="gramEnd"/>
       <w:r>
         <w:rPr>
           <w:sz w:val="20"/>
         </w:rPr>
-        <w:t xml:space="preserve">. </w:t>
-      </w:r>
-      <w:r>
-        <w:rPr>
-          <w:sz w:val="20"/>
-          <w:lang w:val="en-GB"/>
-        </w:rPr>
-        <w:t>(</w:t>
-      </w:r>
-      <w:proofErr w:type="spellStart"/>
-      <w:r>
-        <w:rPr>
-          <w:sz w:val="20"/>
-          <w:lang w:val="en-GB"/>
-        </w:rPr>
-        <w:t>Pratical</w:t>
-      </w:r>
-      <w:proofErr w:type="spellEnd"/>
-      <w:r>
-        <w:rPr>
-          <w:sz w:val="20"/>
-          <w:lang w:val="en-GB"/>
-        </w:rPr>
-        <w:t xml:space="preserve"> cases where association rules are used)</w:t>
-      </w:r>
-    </w:p>
-    <w:p>
-      <w:pPr>
-        <w:rPr>
-          <w:sz w:val="20"/>
-        </w:rPr>
-      </w:pPr>
-      <w:proofErr w:type="spellStart"/>
-      <w:r>
-        <w:rPr>
-          <w:sz w:val="20"/>
-        </w:rPr>
-        <w:t>Chapter</w:t>
-      </w:r>
-      <w:proofErr w:type="spellEnd"/>
-      <w:r>
-        <w:rPr>
-          <w:sz w:val="20"/>
-        </w:rPr>
-        <w:t xml:space="preserve"> 3 – Secção teórica (modelo/abordagem </w:t>
+        <w:t xml:space="preserve"> </w:t>
       </w:r>
       <w:proofErr w:type="gramStart"/>
       <w:r>
         <w:rPr>
           <w:sz w:val="20"/>
         </w:rPr>
-        <w:t>proposta)</w:t>
-      </w:r>
-      <w:r>
-        <w:rPr>
-          <w:sz w:val="20"/>
-        </w:rPr>
-        <w:t xml:space="preserve"> ?</w:t>
+        <w:t>cases</w:t>
       </w:r>
       <w:proofErr w:type="gramEnd"/>
-      <w:r>
-        <w:rPr>
-          <w:sz w:val="20"/>
-        </w:rPr>
-        <w:t xml:space="preserve">?? </w:t>
-      </w:r>
-    </w:p>
-    <w:p>
-      <w:pPr>
-        <w:rPr>
-          <w:sz w:val="20"/>
-        </w:rPr>
-      </w:pPr>
-      <w:proofErr w:type="spellStart"/>
-      <w:r>
-        <w:rPr>
-          <w:sz w:val="20"/>
-        </w:rPr>
-        <w:t>Chapter</w:t>
-      </w:r>
-      <w:proofErr w:type="spellEnd"/>
-      <w:r>
-        <w:rPr>
-          <w:sz w:val="20"/>
-        </w:rPr>
-        <w:t xml:space="preserve"> </w:t>
-      </w:r>
-      <w:r>
-        <w:rPr>
-          <w:sz w:val="20"/>
-        </w:rPr>
-        <w:t>4 – Metodologia proposta</w:t>
-      </w:r>
-    </w:p>
-    <w:p>
-      <w:pPr>
-        <w:rPr>
-          <w:sz w:val="20"/>
-        </w:rPr>
-      </w:pPr>
-      <w:proofErr w:type="spellStart"/>
-      <w:r>
-        <w:rPr>
-          <w:sz w:val="20"/>
-        </w:rPr>
-        <w:t>Chapter</w:t>
-      </w:r>
-      <w:proofErr w:type="spellEnd"/>
-      <w:r>
-        <w:rPr>
-          <w:sz w:val="20"/>
-        </w:rPr>
-        <w:t xml:space="preserve"> 5 – Apresentação e análise de Resultados</w:t>
-      </w:r>
-    </w:p>
-    <w:p>
-      <w:pPr>
-        <w:rPr>
-          <w:sz w:val="20"/>
-        </w:rPr>
-      </w:pPr>
-      <w:proofErr w:type="spellStart"/>
-      <w:r>
-        <w:rPr>
-          <w:sz w:val="20"/>
-        </w:rPr>
-        <w:t>Chapter</w:t>
-      </w:r>
-      <w:proofErr w:type="spellEnd"/>
-      <w:r>
-        <w:rPr>
-          <w:sz w:val="20"/>
-        </w:rPr>
-        <w:t xml:space="preserve"> 6 – discussão dos resultados, casos de uso</w:t>
-      </w:r>
     </w:p>
     <w:p>
       <w:pPr>
@@ -1058,6 +1620,231 @@
 <file path=word/numbering.xml><?xml version="1.0" encoding="utf-8"?>
 <w:numbering xmlns:ve="http://schemas.openxmlformats.org/markup-compatibility/2006" xmlns:o="urn:schemas-microsoft-com:office:office" xmlns:r="http://schemas.openxmlformats.org/officeDocument/2006/relationships" xmlns:m="http://schemas.openxmlformats.org/officeDocument/2006/math" xmlns:v="urn:schemas-microsoft-com:vml" xmlns:wp="http://schemas.openxmlformats.org/drawingml/2006/wordprocessingDrawing" xmlns:w10="urn:schemas-microsoft-com:office:word" xmlns:w="http://schemas.openxmlformats.org/wordprocessingml/2006/main" xmlns:wne="http://schemas.microsoft.com/office/word/2006/wordml">
   <w:abstractNum w:abstractNumId="0">
+    <w:nsid w:val="204C298C"/>
+    <w:multiLevelType w:val="hybridMultilevel"/>
+    <w:tmpl w:val="158A92AE"/>
+    <w:lvl w:ilvl="0" w:tplc="08160001">
+      <w:start w:val="1"/>
+      <w:numFmt w:val="bullet"/>
+      <w:lvlText w:val=""/>
+      <w:lvlJc w:val="left"/>
+      <w:pPr>
+        <w:ind w:left="720" w:hanging="360"/>
+      </w:pPr>
+      <w:rPr>
+        <w:rFonts w:ascii="Symbol" w:hAnsi="Symbol" w:hint="default"/>
+      </w:rPr>
+    </w:lvl>
+    <w:lvl w:ilvl="1" w:tplc="08160003" w:tentative="1">
+      <w:start w:val="1"/>
+      <w:numFmt w:val="bullet"/>
+      <w:lvlText w:val="o"/>
+      <w:lvlJc w:val="left"/>
+      <w:pPr>
+        <w:ind w:left="1440" w:hanging="360"/>
+      </w:pPr>
+      <w:rPr>
+        <w:rFonts w:ascii="Courier New" w:hAnsi="Courier New" w:cs="Courier New" w:hint="default"/>
+      </w:rPr>
+    </w:lvl>
+    <w:lvl w:ilvl="2" w:tplc="08160005" w:tentative="1">
+      <w:start w:val="1"/>
+      <w:numFmt w:val="bullet"/>
+      <w:lvlText w:val=""/>
+      <w:lvlJc w:val="left"/>
+      <w:pPr>
+        <w:ind w:left="2160" w:hanging="360"/>
+      </w:pPr>
+      <w:rPr>
+        <w:rFonts w:ascii="Wingdings" w:hAnsi="Wingdings" w:hint="default"/>
+      </w:rPr>
+    </w:lvl>
+    <w:lvl w:ilvl="3" w:tplc="08160001" w:tentative="1">
+      <w:start w:val="1"/>
+      <w:numFmt w:val="bullet"/>
+      <w:lvlText w:val=""/>
+      <w:lvlJc w:val="left"/>
+      <w:pPr>
+        <w:ind w:left="2880" w:hanging="360"/>
+      </w:pPr>
+      <w:rPr>
+        <w:rFonts w:ascii="Symbol" w:hAnsi="Symbol" w:hint="default"/>
+      </w:rPr>
+    </w:lvl>
+    <w:lvl w:ilvl="4" w:tplc="08160003" w:tentative="1">
+      <w:start w:val="1"/>
+      <w:numFmt w:val="bullet"/>
+      <w:lvlText w:val="o"/>
+      <w:lvlJc w:val="left"/>
+      <w:pPr>
+        <w:ind w:left="3600" w:hanging="360"/>
+      </w:pPr>
+      <w:rPr>
+        <w:rFonts w:ascii="Courier New" w:hAnsi="Courier New" w:cs="Courier New" w:hint="default"/>
+      </w:rPr>
+    </w:lvl>
+    <w:lvl w:ilvl="5" w:tplc="08160005" w:tentative="1">
+      <w:start w:val="1"/>
+      <w:numFmt w:val="bullet"/>
+      <w:lvlText w:val=""/>
+      <w:lvlJc w:val="left"/>
+      <w:pPr>
+        <w:ind w:left="4320" w:hanging="360"/>
+      </w:pPr>
+      <w:rPr>
+        <w:rFonts w:ascii="Wingdings" w:hAnsi="Wingdings" w:hint="default"/>
+      </w:rPr>
+    </w:lvl>
+    <w:lvl w:ilvl="6" w:tplc="08160001" w:tentative="1">
+      <w:start w:val="1"/>
+      <w:numFmt w:val="bullet"/>
+      <w:lvlText w:val=""/>
+      <w:lvlJc w:val="left"/>
+      <w:pPr>
+        <w:ind w:left="5040" w:hanging="360"/>
+      </w:pPr>
+      <w:rPr>
+        <w:rFonts w:ascii="Symbol" w:hAnsi="Symbol" w:hint="default"/>
+      </w:rPr>
+    </w:lvl>
+    <w:lvl w:ilvl="7" w:tplc="08160003" w:tentative="1">
+      <w:start w:val="1"/>
+      <w:numFmt w:val="bullet"/>
+      <w:lvlText w:val="o"/>
+      <w:lvlJc w:val="left"/>
+      <w:pPr>
+        <w:ind w:left="5760" w:hanging="360"/>
+      </w:pPr>
+      <w:rPr>
+        <w:rFonts w:ascii="Courier New" w:hAnsi="Courier New" w:cs="Courier New" w:hint="default"/>
+      </w:rPr>
+    </w:lvl>
+    <w:lvl w:ilvl="8" w:tplc="08160005" w:tentative="1">
+      <w:start w:val="1"/>
+      <w:numFmt w:val="bullet"/>
+      <w:lvlText w:val=""/>
+      <w:lvlJc w:val="left"/>
+      <w:pPr>
+        <w:ind w:left="6480" w:hanging="360"/>
+      </w:pPr>
+      <w:rPr>
+        <w:rFonts w:ascii="Wingdings" w:hAnsi="Wingdings" w:hint="default"/>
+      </w:rPr>
+    </w:lvl>
+  </w:abstractNum>
+  <w:abstractNum w:abstractNumId="1">
+    <w:nsid w:val="2C0E5E46"/>
+    <w:multiLevelType w:val="hybridMultilevel"/>
+    <w:tmpl w:val="582E706C"/>
+    <w:lvl w:ilvl="0" w:tplc="766A2F92">
+      <w:numFmt w:val="bullet"/>
+      <w:lvlText w:val="–"/>
+      <w:lvlJc w:val="left"/>
+      <w:pPr>
+        <w:ind w:left="720" w:hanging="360"/>
+      </w:pPr>
+      <w:rPr>
+        <w:rFonts w:ascii="Times New Roman" w:eastAsiaTheme="minorHAnsi" w:hAnsi="Times New Roman" w:cs="Times New Roman" w:hint="default"/>
+      </w:rPr>
+    </w:lvl>
+    <w:lvl w:ilvl="1" w:tplc="08160003" w:tentative="1">
+      <w:start w:val="1"/>
+      <w:numFmt w:val="bullet"/>
+      <w:lvlText w:val="o"/>
+      <w:lvlJc w:val="left"/>
+      <w:pPr>
+        <w:ind w:left="1440" w:hanging="360"/>
+      </w:pPr>
+      <w:rPr>
+        <w:rFonts w:ascii="Courier New" w:hAnsi="Courier New" w:cs="Courier New" w:hint="default"/>
+      </w:rPr>
+    </w:lvl>
+    <w:lvl w:ilvl="2" w:tplc="08160005" w:tentative="1">
+      <w:start w:val="1"/>
+      <w:numFmt w:val="bullet"/>
+      <w:lvlText w:val=""/>
+      <w:lvlJc w:val="left"/>
+      <w:pPr>
+        <w:ind w:left="2160" w:hanging="360"/>
+      </w:pPr>
+      <w:rPr>
+        <w:rFonts w:ascii="Wingdings" w:hAnsi="Wingdings" w:hint="default"/>
+      </w:rPr>
+    </w:lvl>
+    <w:lvl w:ilvl="3" w:tplc="08160001" w:tentative="1">
+      <w:start w:val="1"/>
+      <w:numFmt w:val="bullet"/>
+      <w:lvlText w:val=""/>
+      <w:lvlJc w:val="left"/>
+      <w:pPr>
+        <w:ind w:left="2880" w:hanging="360"/>
+      </w:pPr>
+      <w:rPr>
+        <w:rFonts w:ascii="Symbol" w:hAnsi="Symbol" w:hint="default"/>
+      </w:rPr>
+    </w:lvl>
+    <w:lvl w:ilvl="4" w:tplc="08160003" w:tentative="1">
+      <w:start w:val="1"/>
+      <w:numFmt w:val="bullet"/>
+      <w:lvlText w:val="o"/>
+      <w:lvlJc w:val="left"/>
+      <w:pPr>
+        <w:ind w:left="3600" w:hanging="360"/>
+      </w:pPr>
+      <w:rPr>
+        <w:rFonts w:ascii="Courier New" w:hAnsi="Courier New" w:cs="Courier New" w:hint="default"/>
+      </w:rPr>
+    </w:lvl>
+    <w:lvl w:ilvl="5" w:tplc="08160005" w:tentative="1">
+      <w:start w:val="1"/>
+      <w:numFmt w:val="bullet"/>
+      <w:lvlText w:val=""/>
+      <w:lvlJc w:val="left"/>
+      <w:pPr>
+        <w:ind w:left="4320" w:hanging="360"/>
+      </w:pPr>
+      <w:rPr>
+        <w:rFonts w:ascii="Wingdings" w:hAnsi="Wingdings" w:hint="default"/>
+      </w:rPr>
+    </w:lvl>
+    <w:lvl w:ilvl="6" w:tplc="08160001" w:tentative="1">
+      <w:start w:val="1"/>
+      <w:numFmt w:val="bullet"/>
+      <w:lvlText w:val=""/>
+      <w:lvlJc w:val="left"/>
+      <w:pPr>
+        <w:ind w:left="5040" w:hanging="360"/>
+      </w:pPr>
+      <w:rPr>
+        <w:rFonts w:ascii="Symbol" w:hAnsi="Symbol" w:hint="default"/>
+      </w:rPr>
+    </w:lvl>
+    <w:lvl w:ilvl="7" w:tplc="08160003" w:tentative="1">
+      <w:start w:val="1"/>
+      <w:numFmt w:val="bullet"/>
+      <w:lvlText w:val="o"/>
+      <w:lvlJc w:val="left"/>
+      <w:pPr>
+        <w:ind w:left="5760" w:hanging="360"/>
+      </w:pPr>
+      <w:rPr>
+        <w:rFonts w:ascii="Courier New" w:hAnsi="Courier New" w:cs="Courier New" w:hint="default"/>
+      </w:rPr>
+    </w:lvl>
+    <w:lvl w:ilvl="8" w:tplc="08160005" w:tentative="1">
+      <w:start w:val="1"/>
+      <w:numFmt w:val="bullet"/>
+      <w:lvlText w:val=""/>
+      <w:lvlJc w:val="left"/>
+      <w:pPr>
+        <w:ind w:left="6480" w:hanging="360"/>
+      </w:pPr>
+      <w:rPr>
+        <w:rFonts w:ascii="Wingdings" w:hAnsi="Wingdings" w:hint="default"/>
+      </w:rPr>
+    </w:lvl>
+  </w:abstractNum>
+  <w:abstractNum w:abstractNumId="2">
     <w:nsid w:val="467A7404"/>
     <w:multiLevelType w:val="multilevel"/>
     <w:tmpl w:val="E6D650BE"/>
@@ -1179,7 +1966,7 @@
       </w:rPr>
     </w:lvl>
   </w:abstractNum>
-  <w:abstractNum w:abstractNumId="1">
+  <w:abstractNum w:abstractNumId="3">
     <w:nsid w:val="4ACE0DD2"/>
     <w:multiLevelType w:val="hybridMultilevel"/>
     <w:tmpl w:val="4FB40BA8"/>
@@ -1292,38 +2079,275 @@
       </w:rPr>
     </w:lvl>
   </w:abstractNum>
+  <w:abstractNum w:abstractNumId="4">
+    <w:nsid w:val="70096882"/>
+    <w:multiLevelType w:val="hybridMultilevel"/>
+    <w:tmpl w:val="15EEA826"/>
+    <w:lvl w:ilvl="0" w:tplc="4942C62E">
+      <w:start w:val="1"/>
+      <w:numFmt w:val="bullet"/>
+      <w:lvlText w:val="-"/>
+      <w:lvlJc w:val="left"/>
+      <w:pPr>
+        <w:ind w:left="720" w:hanging="360"/>
+      </w:pPr>
+      <w:rPr>
+        <w:rFonts w:ascii="Times New Roman" w:eastAsiaTheme="minorHAnsi" w:hAnsi="Times New Roman" w:cs="Times New Roman" w:hint="default"/>
+      </w:rPr>
+    </w:lvl>
+    <w:lvl w:ilvl="1" w:tplc="08160003" w:tentative="1">
+      <w:start w:val="1"/>
+      <w:numFmt w:val="bullet"/>
+      <w:lvlText w:val="o"/>
+      <w:lvlJc w:val="left"/>
+      <w:pPr>
+        <w:ind w:left="1440" w:hanging="360"/>
+      </w:pPr>
+      <w:rPr>
+        <w:rFonts w:ascii="Courier New" w:hAnsi="Courier New" w:cs="Courier New" w:hint="default"/>
+      </w:rPr>
+    </w:lvl>
+    <w:lvl w:ilvl="2" w:tplc="08160005" w:tentative="1">
+      <w:start w:val="1"/>
+      <w:numFmt w:val="bullet"/>
+      <w:lvlText w:val=""/>
+      <w:lvlJc w:val="left"/>
+      <w:pPr>
+        <w:ind w:left="2160" w:hanging="360"/>
+      </w:pPr>
+      <w:rPr>
+        <w:rFonts w:ascii="Wingdings" w:hAnsi="Wingdings" w:hint="default"/>
+      </w:rPr>
+    </w:lvl>
+    <w:lvl w:ilvl="3" w:tplc="08160001" w:tentative="1">
+      <w:start w:val="1"/>
+      <w:numFmt w:val="bullet"/>
+      <w:lvlText w:val=""/>
+      <w:lvlJc w:val="left"/>
+      <w:pPr>
+        <w:ind w:left="2880" w:hanging="360"/>
+      </w:pPr>
+      <w:rPr>
+        <w:rFonts w:ascii="Symbol" w:hAnsi="Symbol" w:hint="default"/>
+      </w:rPr>
+    </w:lvl>
+    <w:lvl w:ilvl="4" w:tplc="08160003" w:tentative="1">
+      <w:start w:val="1"/>
+      <w:numFmt w:val="bullet"/>
+      <w:lvlText w:val="o"/>
+      <w:lvlJc w:val="left"/>
+      <w:pPr>
+        <w:ind w:left="3600" w:hanging="360"/>
+      </w:pPr>
+      <w:rPr>
+        <w:rFonts w:ascii="Courier New" w:hAnsi="Courier New" w:cs="Courier New" w:hint="default"/>
+      </w:rPr>
+    </w:lvl>
+    <w:lvl w:ilvl="5" w:tplc="08160005" w:tentative="1">
+      <w:start w:val="1"/>
+      <w:numFmt w:val="bullet"/>
+      <w:lvlText w:val=""/>
+      <w:lvlJc w:val="left"/>
+      <w:pPr>
+        <w:ind w:left="4320" w:hanging="360"/>
+      </w:pPr>
+      <w:rPr>
+        <w:rFonts w:ascii="Wingdings" w:hAnsi="Wingdings" w:hint="default"/>
+      </w:rPr>
+    </w:lvl>
+    <w:lvl w:ilvl="6" w:tplc="08160001" w:tentative="1">
+      <w:start w:val="1"/>
+      <w:numFmt w:val="bullet"/>
+      <w:lvlText w:val=""/>
+      <w:lvlJc w:val="left"/>
+      <w:pPr>
+        <w:ind w:left="5040" w:hanging="360"/>
+      </w:pPr>
+      <w:rPr>
+        <w:rFonts w:ascii="Symbol" w:hAnsi="Symbol" w:hint="default"/>
+      </w:rPr>
+    </w:lvl>
+    <w:lvl w:ilvl="7" w:tplc="08160003" w:tentative="1">
+      <w:start w:val="1"/>
+      <w:numFmt w:val="bullet"/>
+      <w:lvlText w:val="o"/>
+      <w:lvlJc w:val="left"/>
+      <w:pPr>
+        <w:ind w:left="5760" w:hanging="360"/>
+      </w:pPr>
+      <w:rPr>
+        <w:rFonts w:ascii="Courier New" w:hAnsi="Courier New" w:cs="Courier New" w:hint="default"/>
+      </w:rPr>
+    </w:lvl>
+    <w:lvl w:ilvl="8" w:tplc="08160005" w:tentative="1">
+      <w:start w:val="1"/>
+      <w:numFmt w:val="bullet"/>
+      <w:lvlText w:val=""/>
+      <w:lvlJc w:val="left"/>
+      <w:pPr>
+        <w:ind w:left="6480" w:hanging="360"/>
+      </w:pPr>
+      <w:rPr>
+        <w:rFonts w:ascii="Wingdings" w:hAnsi="Wingdings" w:hint="default"/>
+      </w:rPr>
+    </w:lvl>
+  </w:abstractNum>
+  <w:abstractNum w:abstractNumId="5">
+    <w:nsid w:val="782440B2"/>
+    <w:multiLevelType w:val="hybridMultilevel"/>
+    <w:tmpl w:val="582AAA84"/>
+    <w:lvl w:ilvl="0" w:tplc="766A2F92">
+      <w:numFmt w:val="bullet"/>
+      <w:lvlText w:val="–"/>
+      <w:lvlJc w:val="left"/>
+      <w:pPr>
+        <w:ind w:left="720" w:hanging="360"/>
+      </w:pPr>
+      <w:rPr>
+        <w:rFonts w:ascii="Times New Roman" w:eastAsiaTheme="minorHAnsi" w:hAnsi="Times New Roman" w:cs="Times New Roman" w:hint="default"/>
+      </w:rPr>
+    </w:lvl>
+    <w:lvl w:ilvl="1" w:tplc="08160003" w:tentative="1">
+      <w:start w:val="1"/>
+      <w:numFmt w:val="bullet"/>
+      <w:lvlText w:val="o"/>
+      <w:lvlJc w:val="left"/>
+      <w:pPr>
+        <w:ind w:left="1440" w:hanging="360"/>
+      </w:pPr>
+      <w:rPr>
+        <w:rFonts w:ascii="Courier New" w:hAnsi="Courier New" w:cs="Courier New" w:hint="default"/>
+      </w:rPr>
+    </w:lvl>
+    <w:lvl w:ilvl="2" w:tplc="08160005" w:tentative="1">
+      <w:start w:val="1"/>
+      <w:numFmt w:val="bullet"/>
+      <w:lvlText w:val=""/>
+      <w:lvlJc w:val="left"/>
+      <w:pPr>
+        <w:ind w:left="2160" w:hanging="360"/>
+      </w:pPr>
+      <w:rPr>
+        <w:rFonts w:ascii="Wingdings" w:hAnsi="Wingdings" w:hint="default"/>
+      </w:rPr>
+    </w:lvl>
+    <w:lvl w:ilvl="3" w:tplc="08160001" w:tentative="1">
+      <w:start w:val="1"/>
+      <w:numFmt w:val="bullet"/>
+      <w:lvlText w:val=""/>
+      <w:lvlJc w:val="left"/>
+      <w:pPr>
+        <w:ind w:left="2880" w:hanging="360"/>
+      </w:pPr>
+      <w:rPr>
+        <w:rFonts w:ascii="Symbol" w:hAnsi="Symbol" w:hint="default"/>
+      </w:rPr>
+    </w:lvl>
+    <w:lvl w:ilvl="4" w:tplc="08160003" w:tentative="1">
+      <w:start w:val="1"/>
+      <w:numFmt w:val="bullet"/>
+      <w:lvlText w:val="o"/>
+      <w:lvlJc w:val="left"/>
+      <w:pPr>
+        <w:ind w:left="3600" w:hanging="360"/>
+      </w:pPr>
+      <w:rPr>
+        <w:rFonts w:ascii="Courier New" w:hAnsi="Courier New" w:cs="Courier New" w:hint="default"/>
+      </w:rPr>
+    </w:lvl>
+    <w:lvl w:ilvl="5" w:tplc="08160005" w:tentative="1">
+      <w:start w:val="1"/>
+      <w:numFmt w:val="bullet"/>
+      <w:lvlText w:val=""/>
+      <w:lvlJc w:val="left"/>
+      <w:pPr>
+        <w:ind w:left="4320" w:hanging="360"/>
+      </w:pPr>
+      <w:rPr>
+        <w:rFonts w:ascii="Wingdings" w:hAnsi="Wingdings" w:hint="default"/>
+      </w:rPr>
+    </w:lvl>
+    <w:lvl w:ilvl="6" w:tplc="08160001" w:tentative="1">
+      <w:start w:val="1"/>
+      <w:numFmt w:val="bullet"/>
+      <w:lvlText w:val=""/>
+      <w:lvlJc w:val="left"/>
+      <w:pPr>
+        <w:ind w:left="5040" w:hanging="360"/>
+      </w:pPr>
+      <w:rPr>
+        <w:rFonts w:ascii="Symbol" w:hAnsi="Symbol" w:hint="default"/>
+      </w:rPr>
+    </w:lvl>
+    <w:lvl w:ilvl="7" w:tplc="08160003" w:tentative="1">
+      <w:start w:val="1"/>
+      <w:numFmt w:val="bullet"/>
+      <w:lvlText w:val="o"/>
+      <w:lvlJc w:val="left"/>
+      <w:pPr>
+        <w:ind w:left="5760" w:hanging="360"/>
+      </w:pPr>
+      <w:rPr>
+        <w:rFonts w:ascii="Courier New" w:hAnsi="Courier New" w:cs="Courier New" w:hint="default"/>
+      </w:rPr>
+    </w:lvl>
+    <w:lvl w:ilvl="8" w:tplc="08160005" w:tentative="1">
+      <w:start w:val="1"/>
+      <w:numFmt w:val="bullet"/>
+      <w:lvlText w:val=""/>
+      <w:lvlJc w:val="left"/>
+      <w:pPr>
+        <w:ind w:left="6480" w:hanging="360"/>
+      </w:pPr>
+      <w:rPr>
+        <w:rFonts w:ascii="Wingdings" w:hAnsi="Wingdings" w:hint="default"/>
+      </w:rPr>
+    </w:lvl>
+  </w:abstractNum>
   <w:num w:numId="1">
+    <w:abstractNumId w:val="2"/>
+  </w:num>
+  <w:num w:numId="2">
+    <w:abstractNumId w:val="2"/>
+  </w:num>
+  <w:num w:numId="3">
+    <w:abstractNumId w:val="2"/>
+  </w:num>
+  <w:num w:numId="4">
+    <w:abstractNumId w:val="2"/>
+  </w:num>
+  <w:num w:numId="5">
+    <w:abstractNumId w:val="2"/>
+  </w:num>
+  <w:num w:numId="6">
+    <w:abstractNumId w:val="2"/>
+  </w:num>
+  <w:num w:numId="7">
+    <w:abstractNumId w:val="2"/>
+  </w:num>
+  <w:num w:numId="8">
+    <w:abstractNumId w:val="2"/>
+  </w:num>
+  <w:num w:numId="9">
+    <w:abstractNumId w:val="2"/>
+  </w:num>
+  <w:num w:numId="10">
+    <w:abstractNumId w:val="2"/>
+  </w:num>
+  <w:num w:numId="11">
+    <w:abstractNumId w:val="3"/>
+  </w:num>
+  <w:num w:numId="12">
     <w:abstractNumId w:val="0"/>
   </w:num>
-  <w:num w:numId="2">
-    <w:abstractNumId w:val="0"/>
+  <w:num w:numId="13">
+    <w:abstractNumId w:val="4"/>
   </w:num>
-  <w:num w:numId="3">
-    <w:abstractNumId w:val="0"/>
+  <w:num w:numId="14">
+    <w:abstractNumId w:val="1"/>
   </w:num>
-  <w:num w:numId="4">
-    <w:abstractNumId w:val="0"/>
-  </w:num>
-  <w:num w:numId="5">
-    <w:abstractNumId w:val="0"/>
-  </w:num>
-  <w:num w:numId="6">
-    <w:abstractNumId w:val="0"/>
-  </w:num>
-  <w:num w:numId="7">
-    <w:abstractNumId w:val="0"/>
-  </w:num>
-  <w:num w:numId="8">
-    <w:abstractNumId w:val="0"/>
-  </w:num>
-  <w:num w:numId="9">
-    <w:abstractNumId w:val="0"/>
-  </w:num>
-  <w:num w:numId="10">
-    <w:abstractNumId w:val="0"/>
-  </w:num>
-  <w:num w:numId="11">
-    <w:abstractNumId w:val="1"/>
+  <w:num w:numId="15">
+    <w:abstractNumId w:val="5"/>
   </w:num>
 </w:numbering>
 </file>
@@ -2259,7 +3283,7 @@
 </file>
 
 <file path=customXml/itemProps1.xml><?xml version="1.0" encoding="utf-8"?>
-<ds:datastoreItem xmlns:ds="http://schemas.openxmlformats.org/officeDocument/2006/customXml" ds:itemID="{C243C71E-5439-4FAF-870B-1F729165F943}">
+<ds:datastoreItem xmlns:ds="http://schemas.openxmlformats.org/officeDocument/2006/customXml" ds:itemID="{92A781B3-124B-4095-934F-7B7FCAA1FA19}">
   <ds:schemaRefs>
     <ds:schemaRef ds:uri="http://schemas.openxmlformats.org/officeDocument/2006/bibliography"/>
   </ds:schemaRefs>

</xml_diff>